<commit_message>
New README.md drafted with title.
</commit_message>
<xml_diff>
--- a/resources/generalInformation/progressNotes.docx
+++ b/resources/generalInformation/progressNotes.docx
@@ -301,88 +301,165 @@
       <w:r>
         <w:t>Implemented fuzzy logic to determine predicted path.</w:t>
       </w:r>
+    </w:p>
+    <w:p>
+      <w:pPr>
+        <w:pStyle w:val="ListParagraph"/>
+        <w:numPr>
+          <w:ilvl w:val="0"/>
+          <w:numId w:val="1"/>
+        </w:numPr>
+      </w:pPr>
+      <w:r>
+        <w:t>Implemented a streaming average filter for processed outputs. The same was not done for raw inputs due to inaccurate predictions.</w:t>
+      </w:r>
+    </w:p>
+    <w:p>
+      <w:pPr>
+        <w:pStyle w:val="ListParagraph"/>
+        <w:numPr>
+          <w:ilvl w:val="0"/>
+          <w:numId w:val="1"/>
+        </w:numPr>
+      </w:pPr>
+      <w:r>
+        <w:t>Recorded all relevant readings onto a CSV file for data analysis and visualizations.</w:t>
+      </w:r>
+    </w:p>
+    <w:p>
+      <w:pPr>
+        <w:pStyle w:val="ListParagraph"/>
+        <w:numPr>
+          <w:ilvl w:val="0"/>
+          <w:numId w:val="1"/>
+        </w:numPr>
+      </w:pPr>
+      <w:r>
+        <w:t>Automated testing for stationary robot cases implemented.</w:t>
+      </w:r>
+    </w:p>
+    <w:p>
+      <w:pPr>
+        <w:pStyle w:val="ListParagraph"/>
+        <w:numPr>
+          <w:ilvl w:val="0"/>
+          <w:numId w:val="1"/>
+        </w:numPr>
+      </w:pPr>
+      <w:r>
+        <w:t>Automated data extraction and visualization.</w:t>
+      </w:r>
+    </w:p>
+    <w:p>
+      <w:pPr>
+        <w:pStyle w:val="ListParagraph"/>
+        <w:numPr>
+          <w:ilvl w:val="0"/>
+          <w:numId w:val="1"/>
+        </w:numPr>
+      </w:pPr>
+      <w:r>
+        <w:t>Streaming average gives outliers upon context switch from one pedestrian to another.</w:t>
+      </w:r>
+    </w:p>
+    <w:p>
+      <w:pPr>
+        <w:rPr>
+          <w:b/>
+        </w:rPr>
+      </w:pPr>
+      <w:r>
+        <w:t xml:space="preserve">Falling behind on implementing multithreading to detect multiple pedestrians at a time as well as replacing streaming average filter with </w:t>
+      </w:r>
+      <w:proofErr w:type="spellStart"/>
+      <w:r>
+        <w:t>Kalman</w:t>
+      </w:r>
+      <w:proofErr w:type="spellEnd"/>
+      <w:r>
+        <w:t xml:space="preserve"> filter. </w:t>
+      </w:r>
+      <w:proofErr w:type="gramStart"/>
+      <w:r>
+        <w:t>Will have to carry this over to the next week.</w:t>
+      </w:r>
+      <w:proofErr w:type="gramEnd"/>
+      <w:r>
+        <w:rPr>
+          <w:b/>
+        </w:rPr>
+        <w:t xml:space="preserve"> </w:t>
+      </w:r>
+    </w:p>
+    <w:p>
+      <w:r>
+        <w:rPr>
+          <w:b/>
+        </w:rPr>
+        <w:t xml:space="preserve">Week </w:t>
+      </w:r>
+      <w:r>
+        <w:rPr>
+          <w:b/>
+        </w:rPr>
+        <w:t>4</w:t>
+      </w:r>
+      <w:r>
+        <w:rPr>
+          <w:b/>
+        </w:rPr>
+        <w:t xml:space="preserve"> </w:t>
+      </w:r>
+    </w:p>
+    <w:p>
+      <w:pPr>
+        <w:pStyle w:val="ListParagraph"/>
+        <w:numPr>
+          <w:ilvl w:val="0"/>
+          <w:numId w:val="1"/>
+        </w:numPr>
+      </w:pPr>
+      <w:proofErr w:type="spellStart"/>
+      <w:r>
+        <w:t>Kalman</w:t>
+      </w:r>
+      <w:proofErr w:type="spellEnd"/>
+      <w:r>
+        <w:t xml:space="preserve"> filter successfully </w:t>
+      </w:r>
+      <w:r>
+        <w:t>implemented.</w:t>
+      </w:r>
+    </w:p>
+    <w:p>
+      <w:pPr>
+        <w:pStyle w:val="ListParagraph"/>
+        <w:numPr>
+          <w:ilvl w:val="0"/>
+          <w:numId w:val="1"/>
+        </w:numPr>
+      </w:pPr>
+      <w:r>
+        <w:lastRenderedPageBreak/>
+        <w:t xml:space="preserve"> </w:t>
+      </w:r>
+      <w:r>
+        <w:t>Testing complete with and without filters.</w:t>
+      </w:r>
+    </w:p>
+    <w:p>
+      <w:pPr>
+        <w:pStyle w:val="ListParagraph"/>
+        <w:numPr>
+          <w:ilvl w:val="0"/>
+          <w:numId w:val="1"/>
+        </w:numPr>
+      </w:pPr>
+      <w:r>
+        <w:t>Working on optimizing the current algorithm and setting future goals for this project.</w:t>
+      </w:r>
       <w:bookmarkStart w:id="0" w:name="_GoBack"/>
       <w:bookmarkEnd w:id="0"/>
-    </w:p>
-    <w:p>
-      <w:pPr>
-        <w:pStyle w:val="ListParagraph"/>
-        <w:numPr>
-          <w:ilvl w:val="0"/>
-          <w:numId w:val="1"/>
-        </w:numPr>
-      </w:pPr>
-      <w:r>
-        <w:t>Implemented a streaming average filter for processed outputs. The same was not done for raw inputs due to inaccurate predictions.</w:t>
-      </w:r>
-    </w:p>
-    <w:p>
-      <w:pPr>
-        <w:pStyle w:val="ListParagraph"/>
-        <w:numPr>
-          <w:ilvl w:val="0"/>
-          <w:numId w:val="1"/>
-        </w:numPr>
-      </w:pPr>
-      <w:r>
-        <w:t>Recorded all relevant readings onto a CSV file for data analysis and visualizations.</w:t>
-      </w:r>
-    </w:p>
-    <w:p>
-      <w:pPr>
-        <w:pStyle w:val="ListParagraph"/>
-        <w:numPr>
-          <w:ilvl w:val="0"/>
-          <w:numId w:val="1"/>
-        </w:numPr>
-      </w:pPr>
-      <w:r>
-        <w:t>Automated testing for stationary robot cases implemented.</w:t>
-      </w:r>
-    </w:p>
-    <w:p>
-      <w:pPr>
-        <w:pStyle w:val="ListParagraph"/>
-        <w:numPr>
-          <w:ilvl w:val="0"/>
-          <w:numId w:val="1"/>
-        </w:numPr>
-      </w:pPr>
-      <w:r>
-        <w:t>Automated data extraction and visualization.</w:t>
-      </w:r>
-    </w:p>
-    <w:p>
-      <w:pPr>
-        <w:pStyle w:val="ListParagraph"/>
-        <w:numPr>
-          <w:ilvl w:val="0"/>
-          <w:numId w:val="1"/>
-        </w:numPr>
-      </w:pPr>
-      <w:r>
-        <w:t>Streaming average gives outliers upon context switch from one pedestrian to another.</w:t>
-      </w:r>
-    </w:p>
-    <w:p>
-      <w:pPr>
-        <w:pStyle w:val="ListParagraph"/>
-        <w:numPr>
-          <w:ilvl w:val="0"/>
-          <w:numId w:val="1"/>
-        </w:numPr>
-      </w:pPr>
-      <w:r>
-        <w:t xml:space="preserve">Falling behind on implementing multithreading to detect multiple pedestrians at a time as well as replacing streaming average filter with </w:t>
-      </w:r>
-      <w:proofErr w:type="spellStart"/>
-      <w:r>
-        <w:t>Kalman</w:t>
-      </w:r>
-      <w:proofErr w:type="spellEnd"/>
-      <w:r>
-        <w:t xml:space="preserve"> filter. Will have to carry this over to the next week.</w:t>
-      </w:r>
     </w:p>
     <w:sectPr>
       <w:pgSz w:w="11906" w:h="16838"/>

</xml_diff>